<commit_message>
balance refs on last page per publisher request
</commit_message>
<xml_diff>
--- a/papers/chi2016-bayes-12-mjskay.docx
+++ b/papers/chi2016-bayes-12-mjskay.docx
@@ -566,7 +566,7 @@
         <mc:AlternateContent>
           <mc:Choice Requires="wps">
             <w:drawing>
-              <wp:anchor distT="0" distB="0" distL="114300" distR="114300" simplePos="0" relativeHeight="251654656" behindDoc="0" locked="1" layoutInCell="1" allowOverlap="0" wp14:anchorId="5E6106D7" wp14:editId="47F6947A">
+              <wp:anchor distT="0" distB="0" distL="114300" distR="114300" simplePos="0" relativeHeight="251655680" behindDoc="0" locked="1" layoutInCell="1" allowOverlap="0" wp14:anchorId="5E6106D7" wp14:editId="47F6947A">
                 <wp:simplePos x="0" y="0"/>
                 <wp:positionH relativeFrom="margin">
                   <wp:posOffset>0</wp:posOffset>
@@ -603,7 +603,7 @@
                         </a:ln>
                         <a:extLst>
                           <a:ext uri="{91240B29-F687-4f45-9708-019B960494DF}">
-                            <a14:hiddenLine xmlns="" xmlns:mo="http://schemas.microsoft.com/office/mac/office/2008/main" xmlns:mv="urn:schemas-microsoft-com:mac:vml" xmlns:o="urn:schemas-microsoft-com:office:office" xmlns:v="urn:schemas-microsoft-com:vml" xmlns:w10="urn:schemas-microsoft-com:office:word" xmlns:w="http://schemas.openxmlformats.org/wordprocessingml/2006/main" xmlns:a14="http://schemas.microsoft.com/office/drawing/2010/main" w="9525">
+                            <a14:hiddenLine xmlns:a14="http://schemas.microsoft.com/office/drawing/2010/main" xmlns:w="http://schemas.openxmlformats.org/wordprocessingml/2006/main" xmlns:w10="urn:schemas-microsoft-com:office:word" xmlns:v="urn:schemas-microsoft-com:vml" xmlns:o="urn:schemas-microsoft-com:office:office" xmlns:mv="urn:schemas-microsoft-com:mac:vml" xmlns:mo="http://schemas.microsoft.com/office/mac/office/2008/main" xmlns="" w="9525">
                               <a:solidFill>
                                 <a:srgbClr val="000000"/>
                               </a:solidFill>
@@ -1125,7 +1125,7 @@
                 <v:stroke joinstyle="miter"/>
                 <v:path gradientshapeok="t" o:connecttype="rect"/>
               </v:shapetype>
-              <v:shape id="Text Box 2" o:spid="_x0000_s1026" type="#_x0000_t202" style="position:absolute;margin-left:0;margin-top:538.8pt;width:239.75pt;height:136.8pt;z-index:251654656;visibility:visible;mso-wrap-style:square;mso-width-percent:0;mso-height-percent:0;mso-wrap-distance-left:9pt;mso-wrap-distance-top:0;mso-wrap-distance-right:9pt;mso-wrap-distance-bottom:0;mso-position-horizontal:absolute;mso-position-horizontal-relative:margin;mso-position-vertical:absolute;mso-position-vertical-relative:margin;mso-width-percent:0;mso-height-percent:0;mso-width-relative:page;mso-height-relative:page;v-text-anchor:top" o:gfxdata="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" o:allowoverlap="f" stroked="f">
+              <v:shape id="Text Box 2" o:spid="_x0000_s1026" type="#_x0000_t202" style="position:absolute;margin-left:0;margin-top:538.8pt;width:239.75pt;height:136.8pt;z-index:251655680;visibility:visible;mso-wrap-style:square;mso-width-percent:0;mso-height-percent:0;mso-wrap-distance-left:9pt;mso-wrap-distance-top:0;mso-wrap-distance-right:9pt;mso-wrap-distance-bottom:0;mso-position-horizontal:absolute;mso-position-horizontal-relative:margin;mso-position-vertical:absolute;mso-position-vertical-relative:margin;mso-width-percent:0;mso-height-percent:0;mso-width-relative:page;mso-height-relative:page;v-text-anchor:top" o:gfxdata="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" o:allowoverlap="f" stroked="f">
                 <v:textbox inset="0,,0">
                   <w:txbxContent>
                     <w:p>
@@ -1660,10 +1660,15 @@
       </w:ins>
       <w:ins w:id="156" w:author="Matthew Kay" w:date="2016-01-06T23:43:00Z">
         <w:r>
-          <w:t>However, our i</w:t>
-        </w:r>
-      </w:ins>
-      <w:ins w:id="157" w:author="Matthew Kay" w:date="2016-01-06T23:39:00Z">
+          <w:t>How</w:t>
+        </w:r>
+        <w:bookmarkStart w:id="157" w:name="_GoBack"/>
+        <w:bookmarkEnd w:id="157"/>
+        <w:r>
+          <w:t>ever, our i</w:t>
+        </w:r>
+      </w:ins>
+      <w:ins w:id="158" w:author="Matthew Kay" w:date="2016-01-06T23:39:00Z">
         <w:r>
           <w:t xml:space="preserve">ndividual analyses tend to stand alone, and </w:t>
         </w:r>
@@ -1674,12 +1679,12 @@
           <w:t xml:space="preserve"> </w:t>
         </w:r>
       </w:ins>
-      <w:ins w:id="158" w:author="Matthew Kay" w:date="2016-01-06T23:50:00Z">
+      <w:ins w:id="159" w:author="Matthew Kay" w:date="2016-01-06T23:50:00Z">
         <w:r>
           <w:t xml:space="preserve">rarely </w:t>
         </w:r>
       </w:ins>
-      <w:ins w:id="159" w:author="Matthew Kay" w:date="2016-01-06T23:39:00Z">
+      <w:ins w:id="160" w:author="Matthew Kay" w:date="2016-01-06T23:39:00Z">
         <w:r>
           <w:t xml:space="preserve">accrue </w:t>
         </w:r>
@@ -1690,7 +1695,7 @@
           <w:t xml:space="preserve"> more precise estimates via meta-analysis</w:t>
         </w:r>
       </w:ins>
-      <w:del w:id="160" w:author="Matthew Kay" w:date="2016-01-06T23:38:00Z">
+      <w:del w:id="161" w:author="Matthew Kay" w:date="2016-01-06T23:38:00Z">
         <w:r>
           <w:delText xml:space="preserve"> </w:delText>
         </w:r>
@@ -1716,13 +1721,13 @@
           <w:delText xml:space="preserve"> replication studies or statistical meta-analyses that more robustly demonstrate studied effects</w:delText>
         </w:r>
       </w:del>
-      <w:ins w:id="161" w:author="Matthew Kay" w:date="2016-01-06T23:39:00Z">
+      <w:ins w:id="162" w:author="Matthew Kay" w:date="2016-01-06T23:39:00Z">
         <w:r>
           <w:t>:</w:t>
         </w:r>
       </w:ins>
-      <w:ins w:id="162" w:author="Greg Nelson" w:date="2016-01-06T22:09:00Z">
-        <w:del w:id="163" w:author="Matthew Kay" w:date="2016-01-06T23:39:00Z">
+      <w:ins w:id="163" w:author="Greg Nelson" w:date="2016-01-06T22:09:00Z">
+        <w:del w:id="164" w:author="Matthew Kay" w:date="2016-01-06T23:39:00Z">
           <w:r>
             <w:delText>;</w:delText>
           </w:r>
@@ -1731,13 +1736,13 @@
           <w:t xml:space="preserve"> </w:t>
         </w:r>
       </w:ins>
-      <w:ins w:id="164" w:author="Matthew Kay" w:date="2016-01-06T23:44:00Z">
+      <w:ins w:id="165" w:author="Matthew Kay" w:date="2016-01-06T23:44:00Z">
         <w:r>
           <w:t>in a</w:t>
         </w:r>
       </w:ins>
-      <w:ins w:id="165" w:author="Greg Nelson" w:date="2016-01-06T22:31:00Z">
-        <w:del w:id="166" w:author="Matthew Kay" w:date="2016-01-06T23:44:00Z">
+      <w:ins w:id="166" w:author="Greg Nelson" w:date="2016-01-06T22:31:00Z">
+        <w:del w:id="167" w:author="Matthew Kay" w:date="2016-01-06T23:44:00Z">
           <w:r>
             <w:delText>our</w:delText>
           </w:r>
@@ -1746,7 +1751,7 @@
           <w:t xml:space="preserve"> literature search</w:t>
         </w:r>
       </w:ins>
-      <w:ins w:id="167" w:author="Matthew Kay" w:date="2016-01-06T23:44:00Z">
+      <w:ins w:id="168" w:author="Matthew Kay" w:date="2016-01-06T23:44:00Z">
         <w:r>
           <w:t>,</w:t>
         </w:r>
@@ -1754,24 +1759,19 @@
           <w:t xml:space="preserve"> we</w:t>
         </w:r>
       </w:ins>
-      <w:ins w:id="168" w:author="Greg Nelson" w:date="2016-01-06T22:09:00Z">
+      <w:ins w:id="169" w:author="Greg Nelson" w:date="2016-01-06T22:09:00Z">
         <w:r>
           <w:t xml:space="preserve"> found </w:t>
         </w:r>
       </w:ins>
-      <w:ins w:id="169" w:author="Matthew Kay" w:date="2016-01-06T23:44:00Z">
+      <w:ins w:id="170" w:author="Matthew Kay" w:date="2016-01-06T23:44:00Z">
         <w:r>
           <w:t xml:space="preserve">only </w:t>
         </w:r>
       </w:ins>
-      <w:ins w:id="170" w:author="Greg Nelson" w:date="2016-01-06T22:09:00Z">
-        <w:r>
-          <w:t xml:space="preserve">56 </w:t>
-        </w:r>
-        <w:bookmarkStart w:id="171" w:name="_GoBack"/>
-        <w:bookmarkEnd w:id="171"/>
-        <w:r>
-          <w:t>meta-analyses in HCI in the ACM Digital Library</w:t>
+      <w:ins w:id="171" w:author="Greg Nelson" w:date="2016-01-06T22:09:00Z">
+        <w:r>
+          <w:t>56 meta-analyses in HCI in the ACM Digital Library</w:t>
         </w:r>
       </w:ins>
       <w:ins w:id="172" w:author="Matthew Kay" w:date="2016-01-06T23:36:00Z">
@@ -6393,7 +6393,7 @@
         <mc:AlternateContent>
           <mc:Choice Requires="wps">
             <w:drawing>
-              <wp:anchor distT="45720" distB="45720" distL="114300" distR="114300" simplePos="0" relativeHeight="251657216" behindDoc="0" locked="0" layoutInCell="1" allowOverlap="1" wp14:anchorId="59DC8238" wp14:editId="74A70E7C">
+              <wp:anchor distT="45720" distB="45720" distL="114300" distR="114300" simplePos="0" relativeHeight="251657728" behindDoc="0" locked="0" layoutInCell="1" allowOverlap="1" wp14:anchorId="59DC8238" wp14:editId="74A70E7C">
                 <wp:simplePos x="0" y="0"/>
                 <wp:positionH relativeFrom="margin">
                   <wp:posOffset>0</wp:posOffset>
@@ -6558,14 +6558,27 @@
                             <w:r>
                               <w:t xml:space="preserve">Figure </w:t>
                             </w:r>
-                            <w:fldSimple w:instr=" SEQ Figure \* ARABIC ">
-                              <w:r>
-                                <w:rPr>
-                                  <w:noProof/>
-                                </w:rPr>
-                                <w:t>1</w:t>
-                              </w:r>
-                            </w:fldSimple>
+                            <w:r>
+                              <w:fldChar w:fldCharType="begin"/>
+                            </w:r>
+                            <w:r>
+                              <w:instrText xml:space="preserve"> SEQ Figure \* ARABIC </w:instrText>
+                            </w:r>
+                            <w:r>
+                              <w:fldChar w:fldCharType="separate"/>
+                            </w:r>
+                            <w:r>
+                              <w:rPr>
+                                <w:noProof/>
+                              </w:rPr>
+                              <w:t>1</w:t>
+                            </w:r>
+                            <w:r>
+                              <w:rPr>
+                                <w:noProof/>
+                              </w:rPr>
+                              <w:fldChar w:fldCharType="end"/>
+                            </w:r>
                             <w:bookmarkEnd w:id="530"/>
                             <w:r>
                               <w:t xml:space="preserve">. Forest plots of effects from the frequentist </w:t>
@@ -6620,7 +6633,7 @@
           </mc:Choice>
           <mc:Fallback>
             <w:pict>
-              <v:shape w14:anchorId="59DC8238" id="_x0000_s1027" type="#_x0000_t202" style="position:absolute;left:0;text-align:left;margin-left:0;margin-top:.3pt;width:503.3pt;height:253.9pt;z-index:251657216;visibility:visible;mso-wrap-style:square;mso-width-percent:0;mso-height-percent:200;mso-wrap-distance-left:9pt;mso-wrap-distance-top:3.6pt;mso-wrap-distance-right:9pt;mso-wrap-distance-bottom:3.6pt;mso-position-horizontal:absolute;mso-position-horizontal-relative:margin;mso-position-vertical:absolute;mso-position-vertical-relative:margin;mso-width-percent:0;mso-height-percent:200;mso-width-relative:margin;mso-height-relative:margin;v-text-anchor:top" o:gfxdata="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" filled="f" stroked="f">
+              <v:shape w14:anchorId="59DC8238" id="_x0000_s1027" type="#_x0000_t202" style="position:absolute;left:0;text-align:left;margin-left:0;margin-top:.3pt;width:503.3pt;height:253.9pt;z-index:251657728;visibility:visible;mso-wrap-style:square;mso-width-percent:0;mso-height-percent:200;mso-wrap-distance-left:9pt;mso-wrap-distance-top:3.6pt;mso-wrap-distance-right:9pt;mso-wrap-distance-bottom:3.6pt;mso-position-horizontal:absolute;mso-position-horizontal-relative:margin;mso-position-vertical:absolute;mso-position-vertical-relative:margin;mso-width-percent:0;mso-height-percent:200;mso-width-relative:margin;mso-height-relative:margin;v-text-anchor:top" o:gfxdata="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" filled="f" stroked="f">
                 <v:textbox style="mso-fit-shape-to-text:t" inset="0,0,0,0">
                   <w:txbxContent>
                     <w:p>
@@ -6749,14 +6762,27 @@
                       <w:r>
                         <w:t xml:space="preserve">Figure </w:t>
                       </w:r>
-                      <w:fldSimple w:instr=" SEQ Figure \* ARABIC ">
-                        <w:r>
-                          <w:rPr>
-                            <w:noProof/>
-                          </w:rPr>
-                          <w:t>1</w:t>
-                        </w:r>
-                      </w:fldSimple>
+                      <w:r>
+                        <w:fldChar w:fldCharType="begin"/>
+                      </w:r>
+                      <w:r>
+                        <w:instrText xml:space="preserve"> SEQ Figure \* ARABIC </w:instrText>
+                      </w:r>
+                      <w:r>
+                        <w:fldChar w:fldCharType="separate"/>
+                      </w:r>
+                      <w:r>
+                        <w:rPr>
+                          <w:noProof/>
+                        </w:rPr>
+                        <w:t>1</w:t>
+                      </w:r>
+                      <w:r>
+                        <w:rPr>
+                          <w:noProof/>
+                        </w:rPr>
+                        <w:fldChar w:fldCharType="end"/>
+                      </w:r>
                       <w:bookmarkEnd w:id="537"/>
                       <w:r>
                         <w:t xml:space="preserve">. Forest plots of effects from the frequentist </w:t>
@@ -7535,7 +7561,7 @@
         <mc:AlternateContent>
           <mc:Choice Requires="wps">
             <w:drawing>
-              <wp:anchor distT="45720" distB="45720" distL="114300" distR="114300" simplePos="0" relativeHeight="251659264" behindDoc="0" locked="0" layoutInCell="1" allowOverlap="1" wp14:anchorId="329CCF01" wp14:editId="601E3345">
+              <wp:anchor distT="45720" distB="45720" distL="114300" distR="114300" simplePos="0" relativeHeight="251659776" behindDoc="0" locked="0" layoutInCell="1" allowOverlap="1" wp14:anchorId="329CCF01" wp14:editId="601E3345">
                 <wp:simplePos x="0" y="0"/>
                 <wp:positionH relativeFrom="margin">
                   <wp:posOffset>3352800</wp:posOffset>
@@ -7828,14 +7854,27 @@
                             <w:r>
                               <w:t xml:space="preserve">Figure </w:t>
                             </w:r>
-                            <w:fldSimple w:instr=" SEQ Figure \* ARABIC ">
-                              <w:r>
-                                <w:rPr>
-                                  <w:noProof/>
-                                </w:rPr>
-                                <w:t>2</w:t>
-                              </w:r>
-                            </w:fldSimple>
+                            <w:r>
+                              <w:fldChar w:fldCharType="begin"/>
+                            </w:r>
+                            <w:r>
+                              <w:instrText xml:space="preserve"> SEQ Figure \* ARABIC </w:instrText>
+                            </w:r>
+                            <w:r>
+                              <w:fldChar w:fldCharType="separate"/>
+                            </w:r>
+                            <w:r>
+                              <w:rPr>
+                                <w:noProof/>
+                              </w:rPr>
+                              <w:t>2</w:t>
+                            </w:r>
+                            <w:r>
+                              <w:rPr>
+                                <w:noProof/>
+                              </w:rPr>
+                              <w:fldChar w:fldCharType="end"/>
+                            </w:r>
                             <w:bookmarkEnd w:id="557"/>
                             <w:r>
                               <w:t xml:space="preserve">. Results of the </w:t>
@@ -7889,7 +7928,7 @@
           </mc:Choice>
           <mc:Fallback>
             <w:pict>
-              <v:shape w14:anchorId="329CCF01" id="_x0000_s1028" type="#_x0000_t202" style="position:absolute;left:0;text-align:left;margin-left:264pt;margin-top:3.3pt;width:239.75pt;height:582.6pt;z-index:251659264;visibility:visible;mso-wrap-style:square;mso-width-percent:0;mso-height-percent:200;mso-wrap-distance-left:9pt;mso-wrap-distance-top:3.6pt;mso-wrap-distance-right:9pt;mso-wrap-distance-bottom:3.6pt;mso-position-horizontal:absolute;mso-position-horizontal-relative:margin;mso-position-vertical:absolute;mso-position-vertical-relative:margin;mso-width-percent:0;mso-height-percent:200;mso-width-relative:margin;mso-height-relative:margin;v-text-anchor:top" o:gfxdata="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" filled="f" stroked="f">
+              <v:shape w14:anchorId="329CCF01" id="_x0000_s1028" type="#_x0000_t202" style="position:absolute;left:0;text-align:left;margin-left:264pt;margin-top:3.3pt;width:239.75pt;height:582.6pt;z-index:251659776;visibility:visible;mso-wrap-style:square;mso-width-percent:0;mso-height-percent:200;mso-wrap-distance-left:9pt;mso-wrap-distance-top:3.6pt;mso-wrap-distance-right:9pt;mso-wrap-distance-bottom:3.6pt;mso-position-horizontal:absolute;mso-position-horizontal-relative:margin;mso-position-vertical:absolute;mso-position-vertical-relative:margin;mso-width-percent:0;mso-height-percent:200;mso-width-relative:margin;mso-height-relative:margin;v-text-anchor:top" o:gfxdata="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" filled="f" stroked="f">
                 <v:textbox style="mso-fit-shape-to-text:t" inset="0,0,0,0">
                   <w:txbxContent>
                     <w:p>
@@ -8146,14 +8185,27 @@
                       <w:r>
                         <w:t xml:space="preserve">Figure </w:t>
                       </w:r>
-                      <w:fldSimple w:instr=" SEQ Figure \* ARABIC ">
-                        <w:r>
-                          <w:rPr>
-                            <w:noProof/>
-                          </w:rPr>
-                          <w:t>2</w:t>
-                        </w:r>
-                      </w:fldSimple>
+                      <w:r>
+                        <w:fldChar w:fldCharType="begin"/>
+                      </w:r>
+                      <w:r>
+                        <w:instrText xml:space="preserve"> SEQ Figure \* ARABIC </w:instrText>
+                      </w:r>
+                      <w:r>
+                        <w:fldChar w:fldCharType="separate"/>
+                      </w:r>
+                      <w:r>
+                        <w:rPr>
+                          <w:noProof/>
+                        </w:rPr>
+                        <w:t>2</w:t>
+                      </w:r>
+                      <w:r>
+                        <w:rPr>
+                          <w:noProof/>
+                        </w:rPr>
+                        <w:fldChar w:fldCharType="end"/>
+                      </w:r>
                       <w:bookmarkEnd w:id="566"/>
                       <w:r>
                         <w:t xml:space="preserve">. Results of the </w:t>
@@ -8675,7 +8727,7 @@
         <mc:AlternateContent>
           <mc:Choice Requires="wps">
             <w:drawing>
-              <wp:anchor distT="45720" distB="45720" distL="114300" distR="114300" simplePos="0" relativeHeight="251656192" behindDoc="0" locked="0" layoutInCell="1" allowOverlap="1" wp14:anchorId="628A5BD8" wp14:editId="0D86AED5">
+              <wp:anchor distT="45720" distB="45720" distL="114300" distR="114300" simplePos="0" relativeHeight="251656704" behindDoc="0" locked="0" layoutInCell="1" allowOverlap="1" wp14:anchorId="628A5BD8" wp14:editId="0D86AED5">
                 <wp:simplePos x="0" y="0"/>
                 <wp:positionH relativeFrom="margin">
                   <wp:posOffset>3333750</wp:posOffset>
@@ -8839,14 +8891,27 @@
                             <w:r>
                               <w:t xml:space="preserve">Figure </w:t>
                             </w:r>
-                            <w:fldSimple w:instr=" SEQ Figure \* ARABIC ">
-                              <w:r>
-                                <w:rPr>
-                                  <w:noProof/>
-                                </w:rPr>
-                                <w:t>3</w:t>
-                              </w:r>
-                            </w:fldSimple>
+                            <w:r>
+                              <w:fldChar w:fldCharType="begin"/>
+                            </w:r>
+                            <w:r>
+                              <w:instrText xml:space="preserve"> SEQ Figure \* ARABIC </w:instrText>
+                            </w:r>
+                            <w:r>
+                              <w:fldChar w:fldCharType="separate"/>
+                            </w:r>
+                            <w:r>
+                              <w:rPr>
+                                <w:noProof/>
+                              </w:rPr>
+                              <w:t>3</w:t>
+                            </w:r>
+                            <w:r>
+                              <w:rPr>
+                                <w:noProof/>
+                              </w:rPr>
+                              <w:fldChar w:fldCharType="end"/>
+                            </w:r>
                             <w:bookmarkEnd w:id="592"/>
                             <w:r>
                               <w:t xml:space="preserve">. The effects of shrinkage </w:t>
@@ -8973,7 +9038,7 @@
           </mc:Choice>
           <mc:Fallback>
             <w:pict>
-              <v:shape w14:anchorId="628A5BD8" id="_x0000_s1029" type="#_x0000_t202" style="position:absolute;left:0;text-align:left;margin-left:262.5pt;margin-top:.3pt;width:241.2pt;height:302.95pt;z-index:251656192;visibility:visible;mso-wrap-style:square;mso-width-percent:0;mso-height-percent:200;mso-wrap-distance-left:9pt;mso-wrap-distance-top:3.6pt;mso-wrap-distance-right:9pt;mso-wrap-distance-bottom:3.6pt;mso-position-horizontal:absolute;mso-position-horizontal-relative:margin;mso-position-vertical:absolute;mso-position-vertical-relative:margin;mso-width-percent:0;mso-height-percent:200;mso-width-relative:margin;mso-height-relative:margin;v-text-anchor:top" o:gfxdata="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" filled="f" stroked="f">
+              <v:shape w14:anchorId="628A5BD8" id="_x0000_s1029" type="#_x0000_t202" style="position:absolute;left:0;text-align:left;margin-left:262.5pt;margin-top:.3pt;width:241.2pt;height:302.95pt;z-index:251656704;visibility:visible;mso-wrap-style:square;mso-width-percent:0;mso-height-percent:200;mso-wrap-distance-left:9pt;mso-wrap-distance-top:3.6pt;mso-wrap-distance-right:9pt;mso-wrap-distance-bottom:3.6pt;mso-position-horizontal:absolute;mso-position-horizontal-relative:margin;mso-position-vertical:absolute;mso-position-vertical-relative:margin;mso-width-percent:0;mso-height-percent:200;mso-width-relative:margin;mso-height-relative:margin;v-text-anchor:top" o:gfxdata="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" filled="f" stroked="f">
                 <v:textbox style="mso-fit-shape-to-text:t" inset="0,0,0,0">
                   <w:txbxContent>
                     <w:p>
@@ -9101,14 +9166,27 @@
                       <w:r>
                         <w:t xml:space="preserve">Figure </w:t>
                       </w:r>
-                      <w:fldSimple w:instr=" SEQ Figure \* ARABIC ">
-                        <w:r>
-                          <w:rPr>
-                            <w:noProof/>
-                          </w:rPr>
-                          <w:t>3</w:t>
-                        </w:r>
-                      </w:fldSimple>
+                      <w:r>
+                        <w:fldChar w:fldCharType="begin"/>
+                      </w:r>
+                      <w:r>
+                        <w:instrText xml:space="preserve"> SEQ Figure \* ARABIC </w:instrText>
+                      </w:r>
+                      <w:r>
+                        <w:fldChar w:fldCharType="separate"/>
+                      </w:r>
+                      <w:r>
+                        <w:rPr>
+                          <w:noProof/>
+                        </w:rPr>
+                        <w:t>3</w:t>
+                      </w:r>
+                      <w:r>
+                        <w:rPr>
+                          <w:noProof/>
+                        </w:rPr>
+                        <w:fldChar w:fldCharType="end"/>
+                      </w:r>
                       <w:bookmarkEnd w:id="613"/>
                       <w:r>
                         <w:t xml:space="preserve">. The effects of shrinkage </w:t>
@@ -10205,14 +10283,27 @@
       <w:r>
         <w:t xml:space="preserve">Table </w:t>
       </w:r>
-      <w:fldSimple w:instr=" SEQ Table \* ARABIC ">
-        <w:r>
-          <w:rPr>
-            <w:noProof/>
-          </w:rPr>
-          <w:t>1</w:t>
-        </w:r>
-      </w:fldSimple>
+      <w:r>
+        <w:fldChar w:fldCharType="begin"/>
+      </w:r>
+      <w:r>
+        <w:instrText xml:space="preserve"> SEQ Table \* ARABIC </w:instrText>
+      </w:r>
+      <w:r>
+        <w:fldChar w:fldCharType="separate"/>
+      </w:r>
+      <w:r>
+        <w:rPr>
+          <w:noProof/>
+        </w:rPr>
+        <w:t>1</w:t>
+      </w:r>
+      <w:r>
+        <w:rPr>
+          <w:noProof/>
+        </w:rPr>
+        <w:fldChar w:fldCharType="end"/>
+      </w:r>
       <w:r>
         <w:t>. Root mean-squared error of estimates in experiment 4 with 100 participants per condition.</w:t>
       </w:r>
@@ -12327,7 +12418,7 @@
         <mc:AlternateContent>
           <mc:Choice Requires="wps">
             <w:drawing>
-              <wp:anchor distT="45720" distB="45720" distL="114300" distR="114300" simplePos="0" relativeHeight="251657216" behindDoc="0" locked="0" layoutInCell="1" allowOverlap="1" wp14:anchorId="1B7E6505" wp14:editId="396BC9D2">
+              <wp:anchor distT="45720" distB="45720" distL="114300" distR="114300" simplePos="0" relativeHeight="251658752" behindDoc="0" locked="0" layoutInCell="1" allowOverlap="1" wp14:anchorId="1B7E6505" wp14:editId="396BC9D2">
                 <wp:simplePos x="0" y="0"/>
                 <wp:positionH relativeFrom="margin">
                   <wp:align>right</wp:align>
@@ -12620,14 +12711,27 @@
                             <w:r>
                               <w:t xml:space="preserve">Figure </w:t>
                             </w:r>
-                            <w:fldSimple w:instr=" SEQ Figure \* ARABIC ">
-                              <w:r>
-                                <w:rPr>
-                                  <w:noProof/>
-                                </w:rPr>
-                                <w:t>4</w:t>
-                              </w:r>
-                            </w:fldSimple>
+                            <w:r>
+                              <w:fldChar w:fldCharType="begin"/>
+                            </w:r>
+                            <w:r>
+                              <w:instrText xml:space="preserve"> SEQ Figure \* ARABIC </w:instrText>
+                            </w:r>
+                            <w:r>
+                              <w:fldChar w:fldCharType="separate"/>
+                            </w:r>
+                            <w:r>
+                              <w:rPr>
+                                <w:noProof/>
+                              </w:rPr>
+                              <w:t>4</w:t>
+                            </w:r>
+                            <w:r>
+                              <w:rPr>
+                                <w:noProof/>
+                              </w:rPr>
+                              <w:fldChar w:fldCharType="end"/>
+                            </w:r>
                             <w:bookmarkEnd w:id="1015"/>
                             <w:r>
                               <w:t xml:space="preserve">. Results of the </w:t>
@@ -12678,7 +12782,7 @@
           </mc:Choice>
           <mc:Fallback>
             <w:pict>
-              <v:shape w14:anchorId="1B7E6505" id="_x0000_s1030" type="#_x0000_t202" style="position:absolute;margin-left:189.25pt;margin-top:0;width:240.45pt;height:595.25pt;z-index:251657216;visibility:visible;mso-wrap-style:square;mso-width-percent:0;mso-height-percent:200;mso-wrap-distance-left:9pt;mso-wrap-distance-top:3.6pt;mso-wrap-distance-right:9pt;mso-wrap-distance-bottom:3.6pt;mso-position-horizontal:right;mso-position-horizontal-relative:margin;mso-position-vertical:top;mso-position-vertical-relative:margin;mso-width-percent:0;mso-height-percent:200;mso-width-relative:margin;mso-height-relative:margin;v-text-anchor:top" o:gfxdata="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" filled="f" stroked="f">
+              <v:shape w14:anchorId="1B7E6505" id="_x0000_s1030" type="#_x0000_t202" style="position:absolute;margin-left:189.25pt;margin-top:0;width:240.45pt;height:595.25pt;z-index:251658752;visibility:visible;mso-wrap-style:square;mso-width-percent:0;mso-height-percent:200;mso-wrap-distance-left:9pt;mso-wrap-distance-top:3.6pt;mso-wrap-distance-right:9pt;mso-wrap-distance-bottom:3.6pt;mso-position-horizontal:right;mso-position-horizontal-relative:margin;mso-position-vertical:top;mso-position-vertical-relative:margin;mso-width-percent:0;mso-height-percent:200;mso-width-relative:margin;mso-height-relative:margin;v-text-anchor:top" o:gfxdata="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" filled="f" stroked="f">
                 <v:textbox style="mso-fit-shape-to-text:t" inset="0,0,0,0">
                   <w:txbxContent>
                     <w:p>
@@ -12935,14 +13039,27 @@
                       <w:r>
                         <w:t xml:space="preserve">Figure </w:t>
                       </w:r>
-                      <w:fldSimple w:instr=" SEQ Figure \* ARABIC ">
-                        <w:r>
-                          <w:rPr>
-                            <w:noProof/>
-                          </w:rPr>
-                          <w:t>4</w:t>
-                        </w:r>
-                      </w:fldSimple>
+                      <w:r>
+                        <w:fldChar w:fldCharType="begin"/>
+                      </w:r>
+                      <w:r>
+                        <w:instrText xml:space="preserve"> SEQ Figure \* ARABIC </w:instrText>
+                      </w:r>
+                      <w:r>
+                        <w:fldChar w:fldCharType="separate"/>
+                      </w:r>
+                      <w:r>
+                        <w:rPr>
+                          <w:noProof/>
+                        </w:rPr>
+                        <w:t>4</w:t>
+                      </w:r>
+                      <w:r>
+                        <w:rPr>
+                          <w:noProof/>
+                        </w:rPr>
+                        <w:fldChar w:fldCharType="end"/>
+                      </w:r>
                       <w:bookmarkEnd w:id="1024"/>
                       <w:r>
                         <w:t xml:space="preserve">. Results of the </w:t>
@@ -13379,14 +13496,27 @@
       <w:r>
         <w:t xml:space="preserve">Table </w:t>
       </w:r>
-      <w:fldSimple w:instr=" SEQ Table \* ARABIC ">
-        <w:r>
-          <w:rPr>
-            <w:noProof/>
-          </w:rPr>
-          <w:t>2</w:t>
-        </w:r>
-      </w:fldSimple>
+      <w:r>
+        <w:fldChar w:fldCharType="begin"/>
+      </w:r>
+      <w:r>
+        <w:instrText xml:space="preserve"> SEQ Table \* ARABIC </w:instrText>
+      </w:r>
+      <w:r>
+        <w:fldChar w:fldCharType="separate"/>
+      </w:r>
+      <w:r>
+        <w:rPr>
+          <w:noProof/>
+        </w:rPr>
+        <w:t>2</w:t>
+      </w:r>
+      <w:r>
+        <w:rPr>
+          <w:noProof/>
+        </w:rPr>
+        <w:fldChar w:fldCharType="end"/>
+      </w:r>
       <w:r>
         <w:t>. Root mean-squared error of estimate in experiment 1 with 20 participants per condition, reflecting the effect of Bayesian shrinkage on discounting unreasonably large effects in small-</w:t>
       </w:r>
@@ -14489,6 +14619,9 @@
         <w:t xml:space="preserve">Table </w:t>
       </w:r>
       <w:r>
+        <w:rPr>
+          <w:b w:val="0"/>
+        </w:rPr>
         <w:fldChar w:fldCharType="begin"/>
       </w:r>
       <w:r>
@@ -14498,6 +14631,9 @@
         <w:instrText xml:space="preserve"> SEQ Table \* ARABIC </w:instrText>
       </w:r>
       <w:r>
+        <w:rPr>
+          <w:b w:val="0"/>
+        </w:rPr>
         <w:fldChar w:fldCharType="separate"/>
       </w:r>
       <w:ins w:id="1131" w:author="Matthew Kay" w:date="2016-01-19T16:00:00Z">
@@ -14519,6 +14655,7 @@
       </w:del>
       <w:r>
         <w:rPr>
+          <w:b w:val="0"/>
           <w:noProof/>
         </w:rPr>
         <w:fldChar w:fldCharType="end"/>
@@ -17876,38 +18013,9 @@
     <w:p>
       <w:pPr>
         <w:pStyle w:val="Referencesnonumber"/>
-        <w:pPrChange w:id="1347" w:author="Matthew Kay" w:date="2016-01-09T23:58:00Z">
-          <w:pPr>
-            <w:widowControl w:val="0"/>
-            <w:autoSpaceDE w:val="0"/>
-            <w:autoSpaceDN w:val="0"/>
-            <w:adjustRightInd w:val="0"/>
-            <w:spacing w:after="80"/>
-            <w:ind w:left="640" w:hanging="640"/>
-          </w:pPr>
-        </w:pPrChange>
-      </w:pPr>
-      <w:r>
-        <w:t>27.</w:t>
-      </w:r>
-      <w:r>
-        <w:tab/>
-        <w:t xml:space="preserve">Jacob O Wobbrock, Leah Findlater, Darren Gergle, and James J Higgins. 2011. The Aligned Rank Transform for Nonparametric Factorial Analyses Using Only ANOVA Procedures. </w:t>
-      </w:r>
-      <w:r>
-        <w:rPr>
-          <w:i/>
-          <w:iCs/>
-        </w:rPr>
-        <w:t>CHI ’11</w:t>
-      </w:r>
-      <w:r>
-        <w:t>: 143–146.</w:t>
-      </w:r>
-    </w:p>
-    <w:p>
-      <w:pPr>
-        <w:pStyle w:val="Referencesnonumber"/>
+        <w:rPr>
+          <w:ins w:id="1347" w:author="Matthew Kay" w:date="2016-02-20T13:17:00Z"/>
+        </w:rPr>
         <w:pPrChange w:id="1348" w:author="Matthew Kay" w:date="2016-01-09T23:58:00Z">
           <w:pPr>
             <w:widowControl w:val="0"/>
@@ -17919,6 +18027,540 @@
           </w:pPr>
         </w:pPrChange>
       </w:pPr>
+    </w:p>
+    <w:p>
+      <w:pPr>
+        <w:pStyle w:val="Referencesnonumber"/>
+        <w:rPr>
+          <w:ins w:id="1349" w:author="Matthew Kay" w:date="2016-02-20T13:17:00Z"/>
+        </w:rPr>
+        <w:pPrChange w:id="1350" w:author="Matthew Kay" w:date="2016-01-09T23:58:00Z">
+          <w:pPr>
+            <w:widowControl w:val="0"/>
+            <w:autoSpaceDE w:val="0"/>
+            <w:autoSpaceDN w:val="0"/>
+            <w:adjustRightInd w:val="0"/>
+            <w:spacing w:after="80"/>
+            <w:ind w:left="640" w:hanging="640"/>
+          </w:pPr>
+        </w:pPrChange>
+      </w:pPr>
+    </w:p>
+    <w:p>
+      <w:pPr>
+        <w:pStyle w:val="Referencesnonumber"/>
+        <w:rPr>
+          <w:ins w:id="1351" w:author="Matthew Kay" w:date="2016-02-20T13:17:00Z"/>
+        </w:rPr>
+        <w:pPrChange w:id="1352" w:author="Matthew Kay" w:date="2016-01-09T23:58:00Z">
+          <w:pPr>
+            <w:widowControl w:val="0"/>
+            <w:autoSpaceDE w:val="0"/>
+            <w:autoSpaceDN w:val="0"/>
+            <w:adjustRightInd w:val="0"/>
+            <w:spacing w:after="80"/>
+            <w:ind w:left="640" w:hanging="640"/>
+          </w:pPr>
+        </w:pPrChange>
+      </w:pPr>
+    </w:p>
+    <w:p>
+      <w:pPr>
+        <w:pStyle w:val="Referencesnonumber"/>
+        <w:rPr>
+          <w:ins w:id="1353" w:author="Matthew Kay" w:date="2016-02-20T13:17:00Z"/>
+        </w:rPr>
+        <w:pPrChange w:id="1354" w:author="Matthew Kay" w:date="2016-01-09T23:58:00Z">
+          <w:pPr>
+            <w:widowControl w:val="0"/>
+            <w:autoSpaceDE w:val="0"/>
+            <w:autoSpaceDN w:val="0"/>
+            <w:adjustRightInd w:val="0"/>
+            <w:spacing w:after="80"/>
+            <w:ind w:left="640" w:hanging="640"/>
+          </w:pPr>
+        </w:pPrChange>
+      </w:pPr>
+    </w:p>
+    <w:p>
+      <w:pPr>
+        <w:pStyle w:val="Referencesnonumber"/>
+        <w:rPr>
+          <w:ins w:id="1355" w:author="Matthew Kay" w:date="2016-02-20T13:17:00Z"/>
+        </w:rPr>
+        <w:pPrChange w:id="1356" w:author="Matthew Kay" w:date="2016-01-09T23:58:00Z">
+          <w:pPr>
+            <w:widowControl w:val="0"/>
+            <w:autoSpaceDE w:val="0"/>
+            <w:autoSpaceDN w:val="0"/>
+            <w:adjustRightInd w:val="0"/>
+            <w:spacing w:after="80"/>
+            <w:ind w:left="640" w:hanging="640"/>
+          </w:pPr>
+        </w:pPrChange>
+      </w:pPr>
+    </w:p>
+    <w:p>
+      <w:pPr>
+        <w:pStyle w:val="Referencesnonumber"/>
+        <w:rPr>
+          <w:ins w:id="1357" w:author="Matthew Kay" w:date="2016-02-20T13:17:00Z"/>
+        </w:rPr>
+        <w:pPrChange w:id="1358" w:author="Matthew Kay" w:date="2016-01-09T23:58:00Z">
+          <w:pPr>
+            <w:widowControl w:val="0"/>
+            <w:autoSpaceDE w:val="0"/>
+            <w:autoSpaceDN w:val="0"/>
+            <w:adjustRightInd w:val="0"/>
+            <w:spacing w:after="80"/>
+            <w:ind w:left="640" w:hanging="640"/>
+          </w:pPr>
+        </w:pPrChange>
+      </w:pPr>
+    </w:p>
+    <w:p>
+      <w:pPr>
+        <w:pStyle w:val="Referencesnonumber"/>
+        <w:rPr>
+          <w:ins w:id="1359" w:author="Matthew Kay" w:date="2016-02-20T13:17:00Z"/>
+        </w:rPr>
+        <w:pPrChange w:id="1360" w:author="Matthew Kay" w:date="2016-01-09T23:58:00Z">
+          <w:pPr>
+            <w:widowControl w:val="0"/>
+            <w:autoSpaceDE w:val="0"/>
+            <w:autoSpaceDN w:val="0"/>
+            <w:adjustRightInd w:val="0"/>
+            <w:spacing w:after="80"/>
+            <w:ind w:left="640" w:hanging="640"/>
+          </w:pPr>
+        </w:pPrChange>
+      </w:pPr>
+    </w:p>
+    <w:p>
+      <w:pPr>
+        <w:pStyle w:val="Referencesnonumber"/>
+        <w:rPr>
+          <w:ins w:id="1361" w:author="Matthew Kay" w:date="2016-02-20T13:17:00Z"/>
+        </w:rPr>
+        <w:pPrChange w:id="1362" w:author="Matthew Kay" w:date="2016-01-09T23:58:00Z">
+          <w:pPr>
+            <w:widowControl w:val="0"/>
+            <w:autoSpaceDE w:val="0"/>
+            <w:autoSpaceDN w:val="0"/>
+            <w:adjustRightInd w:val="0"/>
+            <w:spacing w:after="80"/>
+            <w:ind w:left="640" w:hanging="640"/>
+          </w:pPr>
+        </w:pPrChange>
+      </w:pPr>
+    </w:p>
+    <w:p>
+      <w:pPr>
+        <w:pStyle w:val="Referencesnonumber"/>
+        <w:rPr>
+          <w:ins w:id="1363" w:author="Matthew Kay" w:date="2016-02-20T13:17:00Z"/>
+        </w:rPr>
+        <w:pPrChange w:id="1364" w:author="Matthew Kay" w:date="2016-01-09T23:58:00Z">
+          <w:pPr>
+            <w:widowControl w:val="0"/>
+            <w:autoSpaceDE w:val="0"/>
+            <w:autoSpaceDN w:val="0"/>
+            <w:adjustRightInd w:val="0"/>
+            <w:spacing w:after="80"/>
+            <w:ind w:left="640" w:hanging="640"/>
+          </w:pPr>
+        </w:pPrChange>
+      </w:pPr>
+    </w:p>
+    <w:p>
+      <w:pPr>
+        <w:pStyle w:val="Referencesnonumber"/>
+        <w:rPr>
+          <w:ins w:id="1365" w:author="Matthew Kay" w:date="2016-02-20T13:17:00Z"/>
+        </w:rPr>
+        <w:pPrChange w:id="1366" w:author="Matthew Kay" w:date="2016-01-09T23:58:00Z">
+          <w:pPr>
+            <w:widowControl w:val="0"/>
+            <w:autoSpaceDE w:val="0"/>
+            <w:autoSpaceDN w:val="0"/>
+            <w:adjustRightInd w:val="0"/>
+            <w:spacing w:after="80"/>
+            <w:ind w:left="640" w:hanging="640"/>
+          </w:pPr>
+        </w:pPrChange>
+      </w:pPr>
+    </w:p>
+    <w:p>
+      <w:pPr>
+        <w:pStyle w:val="Referencesnonumber"/>
+        <w:rPr>
+          <w:ins w:id="1367" w:author="Matthew Kay" w:date="2016-02-20T13:17:00Z"/>
+        </w:rPr>
+        <w:pPrChange w:id="1368" w:author="Matthew Kay" w:date="2016-01-09T23:58:00Z">
+          <w:pPr>
+            <w:widowControl w:val="0"/>
+            <w:autoSpaceDE w:val="0"/>
+            <w:autoSpaceDN w:val="0"/>
+            <w:adjustRightInd w:val="0"/>
+            <w:spacing w:after="80"/>
+            <w:ind w:left="640" w:hanging="640"/>
+          </w:pPr>
+        </w:pPrChange>
+      </w:pPr>
+    </w:p>
+    <w:p>
+      <w:pPr>
+        <w:pStyle w:val="Referencesnonumber"/>
+        <w:rPr>
+          <w:ins w:id="1369" w:author="Matthew Kay" w:date="2016-02-20T13:17:00Z"/>
+        </w:rPr>
+        <w:pPrChange w:id="1370" w:author="Matthew Kay" w:date="2016-01-09T23:58:00Z">
+          <w:pPr>
+            <w:widowControl w:val="0"/>
+            <w:autoSpaceDE w:val="0"/>
+            <w:autoSpaceDN w:val="0"/>
+            <w:adjustRightInd w:val="0"/>
+            <w:spacing w:after="80"/>
+            <w:ind w:left="640" w:hanging="640"/>
+          </w:pPr>
+        </w:pPrChange>
+      </w:pPr>
+    </w:p>
+    <w:p>
+      <w:pPr>
+        <w:pStyle w:val="Referencesnonumber"/>
+        <w:rPr>
+          <w:ins w:id="1371" w:author="Matthew Kay" w:date="2016-02-20T13:17:00Z"/>
+        </w:rPr>
+        <w:pPrChange w:id="1372" w:author="Matthew Kay" w:date="2016-01-09T23:58:00Z">
+          <w:pPr>
+            <w:widowControl w:val="0"/>
+            <w:autoSpaceDE w:val="0"/>
+            <w:autoSpaceDN w:val="0"/>
+            <w:adjustRightInd w:val="0"/>
+            <w:spacing w:after="80"/>
+            <w:ind w:left="640" w:hanging="640"/>
+          </w:pPr>
+        </w:pPrChange>
+      </w:pPr>
+    </w:p>
+    <w:p>
+      <w:pPr>
+        <w:pStyle w:val="Referencesnonumber"/>
+        <w:rPr>
+          <w:ins w:id="1373" w:author="Matthew Kay" w:date="2016-02-20T13:17:00Z"/>
+        </w:rPr>
+        <w:pPrChange w:id="1374" w:author="Matthew Kay" w:date="2016-01-09T23:58:00Z">
+          <w:pPr>
+            <w:widowControl w:val="0"/>
+            <w:autoSpaceDE w:val="0"/>
+            <w:autoSpaceDN w:val="0"/>
+            <w:adjustRightInd w:val="0"/>
+            <w:spacing w:after="80"/>
+            <w:ind w:left="640" w:hanging="640"/>
+          </w:pPr>
+        </w:pPrChange>
+      </w:pPr>
+    </w:p>
+    <w:p>
+      <w:pPr>
+        <w:pStyle w:val="Referencesnonumber"/>
+        <w:rPr>
+          <w:ins w:id="1375" w:author="Matthew Kay" w:date="2016-02-20T13:17:00Z"/>
+        </w:rPr>
+        <w:pPrChange w:id="1376" w:author="Matthew Kay" w:date="2016-01-09T23:58:00Z">
+          <w:pPr>
+            <w:widowControl w:val="0"/>
+            <w:autoSpaceDE w:val="0"/>
+            <w:autoSpaceDN w:val="0"/>
+            <w:adjustRightInd w:val="0"/>
+            <w:spacing w:after="80"/>
+            <w:ind w:left="640" w:hanging="640"/>
+          </w:pPr>
+        </w:pPrChange>
+      </w:pPr>
+    </w:p>
+    <w:p>
+      <w:pPr>
+        <w:pStyle w:val="Referencesnonumber"/>
+        <w:rPr>
+          <w:ins w:id="1377" w:author="Matthew Kay" w:date="2016-02-20T13:17:00Z"/>
+        </w:rPr>
+        <w:pPrChange w:id="1378" w:author="Matthew Kay" w:date="2016-01-09T23:58:00Z">
+          <w:pPr>
+            <w:widowControl w:val="0"/>
+            <w:autoSpaceDE w:val="0"/>
+            <w:autoSpaceDN w:val="0"/>
+            <w:adjustRightInd w:val="0"/>
+            <w:spacing w:after="80"/>
+            <w:ind w:left="640" w:hanging="640"/>
+          </w:pPr>
+        </w:pPrChange>
+      </w:pPr>
+    </w:p>
+    <w:p>
+      <w:pPr>
+        <w:pStyle w:val="Referencesnonumber"/>
+        <w:rPr>
+          <w:ins w:id="1379" w:author="Matthew Kay" w:date="2016-02-20T13:17:00Z"/>
+        </w:rPr>
+        <w:pPrChange w:id="1380" w:author="Matthew Kay" w:date="2016-01-09T23:58:00Z">
+          <w:pPr>
+            <w:widowControl w:val="0"/>
+            <w:autoSpaceDE w:val="0"/>
+            <w:autoSpaceDN w:val="0"/>
+            <w:adjustRightInd w:val="0"/>
+            <w:spacing w:after="80"/>
+            <w:ind w:left="640" w:hanging="640"/>
+          </w:pPr>
+        </w:pPrChange>
+      </w:pPr>
+    </w:p>
+    <w:p>
+      <w:pPr>
+        <w:pStyle w:val="Referencesnonumber"/>
+        <w:rPr>
+          <w:ins w:id="1381" w:author="Matthew Kay" w:date="2016-02-20T13:17:00Z"/>
+        </w:rPr>
+        <w:pPrChange w:id="1382" w:author="Matthew Kay" w:date="2016-01-09T23:58:00Z">
+          <w:pPr>
+            <w:widowControl w:val="0"/>
+            <w:autoSpaceDE w:val="0"/>
+            <w:autoSpaceDN w:val="0"/>
+            <w:adjustRightInd w:val="0"/>
+            <w:spacing w:after="80"/>
+            <w:ind w:left="640" w:hanging="640"/>
+          </w:pPr>
+        </w:pPrChange>
+      </w:pPr>
+    </w:p>
+    <w:p>
+      <w:pPr>
+        <w:pStyle w:val="Referencesnonumber"/>
+        <w:rPr>
+          <w:ins w:id="1383" w:author="Matthew Kay" w:date="2016-02-20T13:17:00Z"/>
+        </w:rPr>
+        <w:pPrChange w:id="1384" w:author="Matthew Kay" w:date="2016-01-09T23:58:00Z">
+          <w:pPr>
+            <w:widowControl w:val="0"/>
+            <w:autoSpaceDE w:val="0"/>
+            <w:autoSpaceDN w:val="0"/>
+            <w:adjustRightInd w:val="0"/>
+            <w:spacing w:after="80"/>
+            <w:ind w:left="640" w:hanging="640"/>
+          </w:pPr>
+        </w:pPrChange>
+      </w:pPr>
+    </w:p>
+    <w:p>
+      <w:pPr>
+        <w:pStyle w:val="Referencesnonumber"/>
+        <w:rPr>
+          <w:ins w:id="1385" w:author="Matthew Kay" w:date="2016-02-20T13:17:00Z"/>
+        </w:rPr>
+        <w:pPrChange w:id="1386" w:author="Matthew Kay" w:date="2016-01-09T23:58:00Z">
+          <w:pPr>
+            <w:widowControl w:val="0"/>
+            <w:autoSpaceDE w:val="0"/>
+            <w:autoSpaceDN w:val="0"/>
+            <w:adjustRightInd w:val="0"/>
+            <w:spacing w:after="80"/>
+            <w:ind w:left="640" w:hanging="640"/>
+          </w:pPr>
+        </w:pPrChange>
+      </w:pPr>
+    </w:p>
+    <w:p>
+      <w:pPr>
+        <w:pStyle w:val="Referencesnonumber"/>
+        <w:rPr>
+          <w:ins w:id="1387" w:author="Matthew Kay" w:date="2016-02-20T13:17:00Z"/>
+        </w:rPr>
+        <w:pPrChange w:id="1388" w:author="Matthew Kay" w:date="2016-01-09T23:58:00Z">
+          <w:pPr>
+            <w:widowControl w:val="0"/>
+            <w:autoSpaceDE w:val="0"/>
+            <w:autoSpaceDN w:val="0"/>
+            <w:adjustRightInd w:val="0"/>
+            <w:spacing w:after="80"/>
+            <w:ind w:left="640" w:hanging="640"/>
+          </w:pPr>
+        </w:pPrChange>
+      </w:pPr>
+    </w:p>
+    <w:p>
+      <w:pPr>
+        <w:pStyle w:val="Referencesnonumber"/>
+        <w:rPr>
+          <w:ins w:id="1389" w:author="Matthew Kay" w:date="2016-02-20T13:17:00Z"/>
+        </w:rPr>
+        <w:pPrChange w:id="1390" w:author="Matthew Kay" w:date="2016-01-09T23:58:00Z">
+          <w:pPr>
+            <w:widowControl w:val="0"/>
+            <w:autoSpaceDE w:val="0"/>
+            <w:autoSpaceDN w:val="0"/>
+            <w:adjustRightInd w:val="0"/>
+            <w:spacing w:after="80"/>
+            <w:ind w:left="640" w:hanging="640"/>
+          </w:pPr>
+        </w:pPrChange>
+      </w:pPr>
+    </w:p>
+    <w:p>
+      <w:pPr>
+        <w:pStyle w:val="Referencesnonumber"/>
+        <w:rPr>
+          <w:ins w:id="1391" w:author="Matthew Kay" w:date="2016-02-20T13:17:00Z"/>
+        </w:rPr>
+        <w:pPrChange w:id="1392" w:author="Matthew Kay" w:date="2016-01-09T23:58:00Z">
+          <w:pPr>
+            <w:widowControl w:val="0"/>
+            <w:autoSpaceDE w:val="0"/>
+            <w:autoSpaceDN w:val="0"/>
+            <w:adjustRightInd w:val="0"/>
+            <w:spacing w:after="80"/>
+            <w:ind w:left="640" w:hanging="640"/>
+          </w:pPr>
+        </w:pPrChange>
+      </w:pPr>
+    </w:p>
+    <w:p>
+      <w:pPr>
+        <w:pStyle w:val="Referencesnonumber"/>
+        <w:rPr>
+          <w:ins w:id="1393" w:author="Matthew Kay" w:date="2016-02-20T13:17:00Z"/>
+        </w:rPr>
+        <w:pPrChange w:id="1394" w:author="Matthew Kay" w:date="2016-01-09T23:58:00Z">
+          <w:pPr>
+            <w:widowControl w:val="0"/>
+            <w:autoSpaceDE w:val="0"/>
+            <w:autoSpaceDN w:val="0"/>
+            <w:adjustRightInd w:val="0"/>
+            <w:spacing w:after="80"/>
+            <w:ind w:left="640" w:hanging="640"/>
+          </w:pPr>
+        </w:pPrChange>
+      </w:pPr>
+    </w:p>
+    <w:p>
+      <w:pPr>
+        <w:pStyle w:val="Referencesnonumber"/>
+        <w:rPr>
+          <w:ins w:id="1395" w:author="Matthew Kay" w:date="2016-02-20T13:17:00Z"/>
+        </w:rPr>
+        <w:pPrChange w:id="1396" w:author="Matthew Kay" w:date="2016-01-09T23:58:00Z">
+          <w:pPr>
+            <w:widowControl w:val="0"/>
+            <w:autoSpaceDE w:val="0"/>
+            <w:autoSpaceDN w:val="0"/>
+            <w:adjustRightInd w:val="0"/>
+            <w:spacing w:after="80"/>
+            <w:ind w:left="640" w:hanging="640"/>
+          </w:pPr>
+        </w:pPrChange>
+      </w:pPr>
+    </w:p>
+    <w:p>
+      <w:pPr>
+        <w:pStyle w:val="Referencesnonumber"/>
+        <w:rPr>
+          <w:ins w:id="1397" w:author="Matthew Kay" w:date="2016-02-20T13:17:00Z"/>
+        </w:rPr>
+        <w:pPrChange w:id="1398" w:author="Matthew Kay" w:date="2016-01-09T23:58:00Z">
+          <w:pPr>
+            <w:widowControl w:val="0"/>
+            <w:autoSpaceDE w:val="0"/>
+            <w:autoSpaceDN w:val="0"/>
+            <w:adjustRightInd w:val="0"/>
+            <w:spacing w:after="80"/>
+            <w:ind w:left="640" w:hanging="640"/>
+          </w:pPr>
+        </w:pPrChange>
+      </w:pPr>
+    </w:p>
+    <w:p>
+      <w:pPr>
+        <w:pStyle w:val="Referencesnonumber"/>
+        <w:rPr>
+          <w:ins w:id="1399" w:author="Matthew Kay" w:date="2016-02-20T13:17:00Z"/>
+        </w:rPr>
+        <w:pPrChange w:id="1400" w:author="Matthew Kay" w:date="2016-01-09T23:58:00Z">
+          <w:pPr>
+            <w:widowControl w:val="0"/>
+            <w:autoSpaceDE w:val="0"/>
+            <w:autoSpaceDN w:val="0"/>
+            <w:adjustRightInd w:val="0"/>
+            <w:spacing w:after="80"/>
+            <w:ind w:left="640" w:hanging="640"/>
+          </w:pPr>
+        </w:pPrChange>
+      </w:pPr>
+    </w:p>
+    <w:p>
+      <w:pPr>
+        <w:pStyle w:val="Referencesnonumber"/>
+        <w:rPr>
+          <w:ins w:id="1401" w:author="Matthew Kay" w:date="2016-02-20T13:17:00Z"/>
+        </w:rPr>
+        <w:pPrChange w:id="1402" w:author="Matthew Kay" w:date="2016-01-09T23:58:00Z">
+          <w:pPr>
+            <w:widowControl w:val="0"/>
+            <w:autoSpaceDE w:val="0"/>
+            <w:autoSpaceDN w:val="0"/>
+            <w:adjustRightInd w:val="0"/>
+            <w:spacing w:after="80"/>
+            <w:ind w:left="640" w:hanging="640"/>
+          </w:pPr>
+        </w:pPrChange>
+      </w:pPr>
+    </w:p>
+    <w:p>
+      <w:pPr>
+        <w:pStyle w:val="Referencesnonumber"/>
+        <w:pPrChange w:id="1403" w:author="Matthew Kay" w:date="2016-01-09T23:58:00Z">
+          <w:pPr>
+            <w:widowControl w:val="0"/>
+            <w:autoSpaceDE w:val="0"/>
+            <w:autoSpaceDN w:val="0"/>
+            <w:adjustRightInd w:val="0"/>
+            <w:spacing w:after="80"/>
+            <w:ind w:left="640" w:hanging="640"/>
+          </w:pPr>
+        </w:pPrChange>
+      </w:pPr>
+      <w:r>
+        <w:lastRenderedPageBreak/>
+        <w:t>27.</w:t>
+      </w:r>
+      <w:r>
+        <w:tab/>
+        <w:t xml:space="preserve">Jacob O Wobbrock, Leah Findlater, Darren Gergle, and James J Higgins. 2011. The Aligned Rank Transform for Nonparametric Factorial Analyses Using Only ANOVA Procedures. </w:t>
+      </w:r>
+      <w:r>
+        <w:rPr>
+          <w:i/>
+          <w:iCs/>
+        </w:rPr>
+        <w:t>CHI ’11</w:t>
+      </w:r>
+      <w:r>
+        <w:t>: 143–146.</w:t>
+      </w:r>
+    </w:p>
+    <w:p>
+      <w:pPr>
+        <w:pStyle w:val="Referencesnonumber"/>
+        <w:pPrChange w:id="1404" w:author="Matthew Kay" w:date="2016-01-09T23:58:00Z">
+          <w:pPr>
+            <w:widowControl w:val="0"/>
+            <w:autoSpaceDE w:val="0"/>
+            <w:autoSpaceDN w:val="0"/>
+            <w:adjustRightInd w:val="0"/>
+            <w:spacing w:after="80"/>
+            <w:ind w:left="640" w:hanging="640"/>
+          </w:pPr>
+        </w:pPrChange>
+      </w:pPr>
       <w:r>
         <w:t>28.</w:t>
       </w:r>
@@ -17940,7 +18582,7 @@
     <w:p>
       <w:pPr>
         <w:pStyle w:val="Referencesnonumber"/>
-        <w:pPrChange w:id="1349" w:author="Matthew Kay" w:date="2016-01-09T23:58:00Z">
+        <w:pPrChange w:id="1405" w:author="Matthew Kay" w:date="2016-01-09T23:58:00Z">
           <w:pPr>
             <w:pStyle w:val="NormalWeb"/>
           </w:pPr>
@@ -22821,7 +23463,7 @@
 </file>
 
 <file path=customXml/itemProps1.xml><?xml version="1.0" encoding="utf-8"?>
-<ds:datastoreItem xmlns:ds="http://schemas.openxmlformats.org/officeDocument/2006/customXml" ds:itemID="{7DFA3614-D1B2-47B0-A59D-A95D47CE31E1}">
+<ds:datastoreItem xmlns:ds="http://schemas.openxmlformats.org/officeDocument/2006/customXml" ds:itemID="{F6588BD2-0A6E-4B84-8847-031D4579A931}">
   <ds:schemaRefs>
     <ds:schemaRef ds:uri="http://schemas.openxmlformats.org/officeDocument/2006/bibliography"/>
   </ds:schemaRefs>

</xml_diff>